<commit_message>
Contrato de aprendizaje actualizado
</commit_message>
<xml_diff>
--- a/docs/Learning Contract.docx
+++ b/docs/Learning Contract.docx
@@ -1,6 +1,6 @@
 
 <file path=word/document.xml><?xml version="1.0" encoding="utf-8"?>
-<w:document xmlns:wpc="http://schemas.microsoft.com/office/word/2010/wordprocessingCanvas" xmlns:cx="http://schemas.microsoft.com/office/drawing/2014/chartex" xmlns:cx1="http://schemas.microsoft.com/office/drawing/2015/9/8/chartex" xmlns:cx2="http://schemas.microsoft.com/office/drawing/2015/10/21/chartex" xmlns:cx3="http://schemas.microsoft.com/office/drawing/2016/5/9/chartex" xmlns:cx4="http://schemas.microsoft.com/office/drawing/2016/5/10/chartex" xmlns:cx5="http://schemas.microsoft.com/office/drawing/2016/5/11/chartex" xmlns:cx6="http://schemas.microsoft.com/office/drawing/2016/5/12/chartex" xmlns:cx7="http://schemas.microsoft.com/office/drawing/2016/5/13/chartex" xmlns:cx8="http://schemas.microsoft.com/office/drawing/2016/5/14/chartex" xmlns:mc="http://schemas.openxmlformats.org/markup-compatibility/2006" xmlns:aink="http://schemas.microsoft.com/office/drawing/2016/ink" xmlns:am3d="http://schemas.microsoft.com/office/drawing/2017/model3d" xmlns:o="urn:schemas-microsoft-com:office:office" xmlns:oel="http://schemas.microsoft.com/office/2019/extlst" xmlns:r="http://schemas.openxmlformats.org/officeDocument/2006/relationships" xmlns:m="http://schemas.openxmlformats.org/officeDocument/2006/math" xmlns:v="urn:schemas-microsoft-com:vml" xmlns:wp14="http://schemas.microsoft.com/office/word/2010/wordprocessingDrawing" xmlns:wp="http://schemas.openxmlformats.org/drawingml/2006/wordprocessingDrawing" xmlns:w10="urn:schemas-microsoft-com:office:word" xmlns:w="http://schemas.openxmlformats.org/wordprocessingml/2006/main" xmlns:w14="http://schemas.microsoft.com/office/word/2010/wordml" xmlns:w15="http://schemas.microsoft.com/office/word/2012/wordml" xmlns:w16cex="http://schemas.microsoft.com/office/word/2018/wordml/cex" xmlns:w16cid="http://schemas.microsoft.com/office/word/2016/wordml/cid" xmlns:w16="http://schemas.microsoft.com/office/word/2018/wordml" xmlns:w16du="http://schemas.microsoft.com/office/word/2023/wordml/word16du" xmlns:w16sdtdh="http://schemas.microsoft.com/office/word/2020/wordml/sdtdatahash" xmlns:w16se="http://schemas.microsoft.com/office/word/2015/wordml/symex" xmlns:wpg="http://schemas.microsoft.com/office/word/2010/wordprocessingGroup" xmlns:wpi="http://schemas.microsoft.com/office/word/2010/wordprocessingInk" xmlns:wne="http://schemas.microsoft.com/office/word/2006/wordml" xmlns:wps="http://schemas.microsoft.com/office/word/2010/wordprocessingShape" mc:Ignorable="w14 w15 w16se w16cid w16 w16cex w16sdtdh w16du wp14">
+<w:document xmlns:wpc="http://schemas.microsoft.com/office/word/2010/wordprocessingCanvas" xmlns:cx="http://schemas.microsoft.com/office/drawing/2014/chartex" xmlns:cx1="http://schemas.microsoft.com/office/drawing/2015/9/8/chartex" xmlns:cx2="http://schemas.microsoft.com/office/drawing/2015/10/21/chartex" xmlns:cx3="http://schemas.microsoft.com/office/drawing/2016/5/9/chartex" xmlns:cx4="http://schemas.microsoft.com/office/drawing/2016/5/10/chartex" xmlns:cx5="http://schemas.microsoft.com/office/drawing/2016/5/11/chartex" xmlns:cx6="http://schemas.microsoft.com/office/drawing/2016/5/12/chartex" xmlns:cx7="http://schemas.microsoft.com/office/drawing/2016/5/13/chartex" xmlns:cx8="http://schemas.microsoft.com/office/drawing/2016/5/14/chartex" xmlns:mc="http://schemas.openxmlformats.org/markup-compatibility/2006" xmlns:aink="http://schemas.microsoft.com/office/drawing/2016/ink" xmlns:am3d="http://schemas.microsoft.com/office/drawing/2017/model3d" xmlns:o="urn:schemas-microsoft-com:office:office" xmlns:oel="http://schemas.microsoft.com/office/2019/extlst" xmlns:r="http://schemas.openxmlformats.org/officeDocument/2006/relationships" xmlns:m="http://schemas.openxmlformats.org/officeDocument/2006/math" xmlns:v="urn:schemas-microsoft-com:vml" xmlns:wp14="http://schemas.microsoft.com/office/word/2010/wordprocessingDrawing" xmlns:wp="http://schemas.openxmlformats.org/drawingml/2006/wordprocessingDrawing" xmlns:w10="urn:schemas-microsoft-com:office:word" xmlns:w="http://schemas.openxmlformats.org/wordprocessingml/2006/main" xmlns:w14="http://schemas.microsoft.com/office/word/2010/wordml" xmlns:w15="http://schemas.microsoft.com/office/word/2012/wordml" xmlns:w16cex="http://schemas.microsoft.com/office/word/2018/wordml/cex" xmlns:w16cid="http://schemas.microsoft.com/office/word/2016/wordml/cid" xmlns:w16="http://schemas.microsoft.com/office/word/2018/wordml" xmlns:w16du="http://schemas.microsoft.com/office/word/2023/wordml/word16du" xmlns:w16sdtdh="http://schemas.microsoft.com/office/word/2020/wordml/sdtdatahash" xmlns:w16sdtfl="http://schemas.microsoft.com/office/word/2024/wordml/sdtformatlock" xmlns:w16se="http://schemas.microsoft.com/office/word/2015/wordml/symex" xmlns:wpg="http://schemas.microsoft.com/office/word/2010/wordprocessingGroup" xmlns:wpi="http://schemas.microsoft.com/office/word/2010/wordprocessingInk" xmlns:wne="http://schemas.microsoft.com/office/word/2006/wordml" xmlns:wps="http://schemas.microsoft.com/office/word/2010/wordprocessingShape" mc:Ignorable="w14 w15 w16se w16cid w16 w16cex w16sdtdh w16sdtfl w16du wp14">
   <w:body>
     <w:p>
       <w:pPr>
@@ -215,11 +215,9 @@
           <w:numId w:val="7"/>
         </w:numPr>
       </w:pPr>
-      <w:proofErr w:type="spellStart"/>
       <w:r>
         <w:t>Game</w:t>
       </w:r>
-      <w:proofErr w:type="spellEnd"/>
     </w:p>
     <w:p>
       <w:pPr>
@@ -229,37 +227,11 @@
           <w:numId w:val="5"/>
         </w:numPr>
       </w:pPr>
-      <w:proofErr w:type="spellStart"/>
       <w:r>
         <w:t>Matches</w:t>
       </w:r>
-      <w:proofErr w:type="spellEnd"/>
-      <w:r>
-        <w:t xml:space="preserve"> </w:t>
-      </w:r>
-      <w:proofErr w:type="spellStart"/>
-      <w:r>
-        <w:t>management</w:t>
-      </w:r>
-      <w:proofErr w:type="spellEnd"/>
-      <w:r>
-        <w:t xml:space="preserve"> (</w:t>
-      </w:r>
-      <w:proofErr w:type="spellStart"/>
-      <w:r>
-        <w:t>Creation</w:t>
-      </w:r>
-      <w:proofErr w:type="spellEnd"/>
-      <w:r>
-        <w:t xml:space="preserve">, </w:t>
-      </w:r>
-      <w:proofErr w:type="spellStart"/>
-      <w:r>
-        <w:t>listing</w:t>
-      </w:r>
-      <w:proofErr w:type="spellEnd"/>
-      <w:r>
-        <w:t>)</w:t>
+      <w:r>
+        <w:t xml:space="preserve"> management (Creation, listing)</w:t>
       </w:r>
     </w:p>
     <w:p>
@@ -2074,7 +2046,37 @@
         <w:rPr>
           <w:lang w:val="en-US"/>
         </w:rPr>
-        <w:t xml:space="preserve"> 01/10/2024</w:t>
+        <w:t xml:space="preserve"> </w:t>
+      </w:r>
+      <w:r>
+        <w:rPr>
+          <w:lang w:val="en-US"/>
+        </w:rPr>
+        <w:t>15</w:t>
+      </w:r>
+      <w:r>
+        <w:rPr>
+          <w:lang w:val="en-US"/>
+        </w:rPr>
+        <w:t>/</w:t>
+      </w:r>
+      <w:r>
+        <w:rPr>
+          <w:lang w:val="en-US"/>
+        </w:rPr>
+        <w:t>01</w:t>
+      </w:r>
+      <w:r>
+        <w:rPr>
+          <w:lang w:val="en-US"/>
+        </w:rPr>
+        <w:t>/202</w:t>
+      </w:r>
+      <w:r>
+        <w:rPr>
+          <w:lang w:val="en-US"/>
+        </w:rPr>
+        <w:t>5</w:t>
       </w:r>
     </w:p>
     <w:p>
@@ -2093,21 +2095,7 @@
         <w:rPr>
           <w:lang w:val="en-US"/>
         </w:rPr>
-        <w:t xml:space="preserve"> Diego </w:t>
-      </w:r>
-      <w:proofErr w:type="spellStart"/>
-      <w:r>
-        <w:rPr>
-          <w:lang w:val="en-US"/>
-        </w:rPr>
-        <w:t>Terrón</w:t>
-      </w:r>
-      <w:proofErr w:type="spellEnd"/>
-      <w:r>
-        <w:rPr>
-          <w:lang w:val="en-US"/>
-        </w:rPr>
-        <w:t xml:space="preserve"> Hernández</w:t>
+        <w:t xml:space="preserve"> Diego Terrón Hernández</w:t>
       </w:r>
     </w:p>
     <w:p>
@@ -2365,7 +2353,13 @@
         <w:rPr>
           <w:lang w:val="en-US"/>
         </w:rPr>
-        <w:t xml:space="preserve"> 01/10/2024</w:t>
+        <w:t xml:space="preserve"> </w:t>
+      </w:r>
+      <w:r>
+        <w:rPr>
+          <w:lang w:val="en-US"/>
+        </w:rPr>
+        <w:t>15/01/2025</w:t>
       </w:r>
     </w:p>
     <w:p>
@@ -2390,16 +2384,8 @@
         <w:rPr>
           <w:lang w:val="en-US"/>
         </w:rPr>
-        <w:t xml:space="preserve"> Miranda </w:t>
-      </w:r>
-      <w:proofErr w:type="spellStart"/>
-      <w:r>
-        <w:rPr>
-          <w:lang w:val="en-US"/>
-        </w:rPr>
-        <w:t>Balastegui</w:t>
-      </w:r>
-      <w:proofErr w:type="spellEnd"/>
+        <w:t xml:space="preserve"> Miranda Balastegui</w:t>
+      </w:r>
     </w:p>
     <w:p>
       <w:pPr>
@@ -2600,7 +2586,7 @@
         <w:rPr>
           <w:lang w:val="en-US"/>
         </w:rPr>
-        <w:t>01/10/2024</w:t>
+        <w:t>15/01/2025</w:t>
       </w:r>
     </w:p>
     <w:p>
@@ -2619,62 +2605,70 @@
         <w:rPr>
           <w:lang w:val="en-US"/>
         </w:rPr>
+        <w:t xml:space="preserve"> Aarón</w:t>
+      </w:r>
+      <w:r>
+        <w:rPr>
+          <w:lang w:val="en-US"/>
+        </w:rPr>
+        <w:t xml:space="preserve"> Mayoral Ansias</w:t>
+      </w:r>
+    </w:p>
+    <w:p>
+      <w:pPr>
+        <w:rPr>
+          <w:lang w:val="en-US"/>
+        </w:rPr>
+      </w:pPr>
+      <w:r>
+        <w:rPr>
+          <w:lang w:val="en-US"/>
+        </w:rPr>
+        <w:t xml:space="preserve">Contact Info.:  </w:t>
+      </w:r>
+    </w:p>
+    <w:p>
+      <w:pPr>
+        <w:rPr>
+          <w:lang w:val="en-US"/>
+        </w:rPr>
+      </w:pPr>
+      <w:r>
+        <w:rPr>
+          <w:lang w:val="en-US"/>
+        </w:rPr>
+        <w:t xml:space="preserve">E-mail: </w:t>
+      </w:r>
+      <w:r>
+        <w:rPr>
+          <w:lang w:val="en-US"/>
+        </w:rPr>
+        <w:t>aarmayans@alum.us.es</w:t>
+      </w:r>
+      <w:r>
+        <w:rPr>
+          <w:lang w:val="en-US"/>
+        </w:rPr>
+        <w:tab/>
+      </w:r>
+      <w:r>
+        <w:rPr>
+          <w:lang w:val="en-US"/>
+        </w:rPr>
+        <w:tab/>
+      </w:r>
+      <w:r>
+        <w:rPr>
+          <w:lang w:val="en-US"/>
+        </w:rPr>
+        <w:tab/>
+      </w:r>
+      <w:r>
+        <w:rPr>
+          <w:lang w:val="en-US"/>
+        </w:rPr>
         <w:t xml:space="preserve"> </w:t>
       </w:r>
-      <w:proofErr w:type="spellStart"/>
-      <w:r>
-        <w:rPr>
-          <w:lang w:val="en-US"/>
-        </w:rPr>
-        <w:t>Aarón</w:t>
-      </w:r>
-      <w:proofErr w:type="spellEnd"/>
-      <w:r>
-        <w:rPr>
-          <w:lang w:val="en-US"/>
-        </w:rPr>
-        <w:t xml:space="preserve"> Mayoral </w:t>
-      </w:r>
-      <w:proofErr w:type="spellStart"/>
-      <w:r>
-        <w:rPr>
-          <w:lang w:val="en-US"/>
-        </w:rPr>
-        <w:t>Ansias</w:t>
-      </w:r>
-      <w:proofErr w:type="spellEnd"/>
-    </w:p>
-    <w:p>
-      <w:pPr>
-        <w:rPr>
-          <w:lang w:val="en-US"/>
-        </w:rPr>
-      </w:pPr>
-      <w:r>
-        <w:rPr>
-          <w:lang w:val="en-US"/>
-        </w:rPr>
-        <w:t xml:space="preserve">Contact Info.:  </w:t>
-      </w:r>
-    </w:p>
-    <w:p>
-      <w:pPr>
-        <w:rPr>
-          <w:lang w:val="en-US"/>
-        </w:rPr>
-      </w:pPr>
-      <w:r>
-        <w:rPr>
-          <w:lang w:val="en-US"/>
-        </w:rPr>
-        <w:t xml:space="preserve">E-mail: </w:t>
-      </w:r>
-      <w:r>
-        <w:rPr>
-          <w:lang w:val="en-US"/>
-        </w:rPr>
-        <w:t>aarmayans@alum.us.es</w:t>
-      </w:r>
       <w:r>
         <w:rPr>
           <w:lang w:val="en-US"/>
@@ -2685,44 +2679,20 @@
         <w:rPr>
           <w:lang w:val="en-US"/>
         </w:rPr>
+        <w:t xml:space="preserve">Phone: </w:t>
+      </w:r>
+      <w:r>
+        <w:rPr>
+          <w:lang w:val="en-US"/>
+        </w:rPr>
+        <w:t>+34 630 90 46 10</w:t>
+      </w:r>
+      <w:r>
+        <w:rPr>
+          <w:lang w:val="en-US"/>
+        </w:rPr>
         <w:tab/>
       </w:r>
-      <w:r>
-        <w:rPr>
-          <w:lang w:val="en-US"/>
-        </w:rPr>
-        <w:tab/>
-      </w:r>
-      <w:r>
-        <w:rPr>
-          <w:lang w:val="en-US"/>
-        </w:rPr>
-        <w:t xml:space="preserve"> </w:t>
-      </w:r>
-      <w:r>
-        <w:rPr>
-          <w:lang w:val="en-US"/>
-        </w:rPr>
-        <w:tab/>
-      </w:r>
-      <w:r>
-        <w:rPr>
-          <w:lang w:val="en-US"/>
-        </w:rPr>
-        <w:t xml:space="preserve">Phone: </w:t>
-      </w:r>
-      <w:r>
-        <w:rPr>
-          <w:lang w:val="en-US"/>
-        </w:rPr>
-        <w:t>+34 630 90 46 10</w:t>
-      </w:r>
-      <w:r>
-        <w:rPr>
-          <w:lang w:val="en-US"/>
-        </w:rPr>
-        <w:tab/>
-      </w:r>
     </w:p>
     <w:p>
       <w:pPr>
@@ -2740,21 +2710,7 @@
         <w:rPr>
           <w:lang w:val="en-US"/>
         </w:rPr>
-        <w:t xml:space="preserve"> C/ </w:t>
-      </w:r>
-      <w:proofErr w:type="spellStart"/>
-      <w:r>
-        <w:rPr>
-          <w:lang w:val="en-US"/>
-        </w:rPr>
-        <w:t>Tarfia</w:t>
-      </w:r>
-      <w:proofErr w:type="spellEnd"/>
-      <w:r>
-        <w:rPr>
-          <w:lang w:val="en-US"/>
-        </w:rPr>
-        <w:t xml:space="preserve"> 43, Sevilla, Sevilla</w:t>
+        <w:t xml:space="preserve"> C/ Tarfia 43, Sevilla, Sevilla</w:t>
       </w:r>
     </w:p>
     <w:p>
@@ -2851,7 +2807,7 @@
         <w:rPr>
           <w:lang w:val="en-US"/>
         </w:rPr>
-        <w:t>01/10/2024</w:t>
+        <w:t>15/01/2025</w:t>
       </w:r>
     </w:p>
     <w:p>
@@ -3100,7 +3056,7 @@
         <w:rPr>
           <w:lang w:val="en-US"/>
         </w:rPr>
-        <w:t>01/10/2024</w:t>
+        <w:t>15/01/2025</w:t>
       </w:r>
     </w:p>
     <w:p>
@@ -3387,7 +3343,7 @@
         <w:rPr>
           <w:lang w:val="en-US"/>
         </w:rPr>
-        <w:t>01/10/2024</w:t>
+        <w:t>15/01/2025</w:t>
       </w:r>
     </w:p>
     <w:p>
@@ -3604,7 +3560,7 @@
 </file>
 
 <file path=word/numbering.xml><?xml version="1.0" encoding="utf-8"?>
-<w:numbering xmlns:wpc="http://schemas.microsoft.com/office/word/2010/wordprocessingCanvas" xmlns:cx="http://schemas.microsoft.com/office/drawing/2014/chartex" xmlns:cx1="http://schemas.microsoft.com/office/drawing/2015/9/8/chartex" xmlns:cx2="http://schemas.microsoft.com/office/drawing/2015/10/21/chartex" xmlns:cx3="http://schemas.microsoft.com/office/drawing/2016/5/9/chartex" xmlns:cx4="http://schemas.microsoft.com/office/drawing/2016/5/10/chartex" xmlns:cx5="http://schemas.microsoft.com/office/drawing/2016/5/11/chartex" xmlns:cx6="http://schemas.microsoft.com/office/drawing/2016/5/12/chartex" xmlns:cx7="http://schemas.microsoft.com/office/drawing/2016/5/13/chartex" xmlns:cx8="http://schemas.microsoft.com/office/drawing/2016/5/14/chartex" xmlns:mc="http://schemas.openxmlformats.org/markup-compatibility/2006" xmlns:aink="http://schemas.microsoft.com/office/drawing/2016/ink" xmlns:am3d="http://schemas.microsoft.com/office/drawing/2017/model3d" xmlns:o="urn:schemas-microsoft-com:office:office" xmlns:oel="http://schemas.microsoft.com/office/2019/extlst" xmlns:r="http://schemas.openxmlformats.org/officeDocument/2006/relationships" xmlns:m="http://schemas.openxmlformats.org/officeDocument/2006/math" xmlns:v="urn:schemas-microsoft-com:vml" xmlns:wp14="http://schemas.microsoft.com/office/word/2010/wordprocessingDrawing" xmlns:wp="http://schemas.openxmlformats.org/drawingml/2006/wordprocessingDrawing" xmlns:w10="urn:schemas-microsoft-com:office:word" xmlns:w="http://schemas.openxmlformats.org/wordprocessingml/2006/main" xmlns:w14="http://schemas.microsoft.com/office/word/2010/wordml" xmlns:w15="http://schemas.microsoft.com/office/word/2012/wordml" xmlns:w16cex="http://schemas.microsoft.com/office/word/2018/wordml/cex" xmlns:w16cid="http://schemas.microsoft.com/office/word/2016/wordml/cid" xmlns:w16="http://schemas.microsoft.com/office/word/2018/wordml" xmlns:w16du="http://schemas.microsoft.com/office/word/2023/wordml/word16du" xmlns:w16sdtdh="http://schemas.microsoft.com/office/word/2020/wordml/sdtdatahash" xmlns:w16se="http://schemas.microsoft.com/office/word/2015/wordml/symex" xmlns:wpg="http://schemas.microsoft.com/office/word/2010/wordprocessingGroup" xmlns:wpi="http://schemas.microsoft.com/office/word/2010/wordprocessingInk" xmlns:wne="http://schemas.microsoft.com/office/word/2006/wordml" xmlns:wps="http://schemas.microsoft.com/office/word/2010/wordprocessingShape" mc:Ignorable="w14 w15 w16se w16cid w16 w16cex w16sdtdh w16du wp14">
+<w:numbering xmlns:wpc="http://schemas.microsoft.com/office/word/2010/wordprocessingCanvas" xmlns:cx="http://schemas.microsoft.com/office/drawing/2014/chartex" xmlns:cx1="http://schemas.microsoft.com/office/drawing/2015/9/8/chartex" xmlns:cx2="http://schemas.microsoft.com/office/drawing/2015/10/21/chartex" xmlns:cx3="http://schemas.microsoft.com/office/drawing/2016/5/9/chartex" xmlns:cx4="http://schemas.microsoft.com/office/drawing/2016/5/10/chartex" xmlns:cx5="http://schemas.microsoft.com/office/drawing/2016/5/11/chartex" xmlns:cx6="http://schemas.microsoft.com/office/drawing/2016/5/12/chartex" xmlns:cx7="http://schemas.microsoft.com/office/drawing/2016/5/13/chartex" xmlns:cx8="http://schemas.microsoft.com/office/drawing/2016/5/14/chartex" xmlns:mc="http://schemas.openxmlformats.org/markup-compatibility/2006" xmlns:aink="http://schemas.microsoft.com/office/drawing/2016/ink" xmlns:am3d="http://schemas.microsoft.com/office/drawing/2017/model3d" xmlns:o="urn:schemas-microsoft-com:office:office" xmlns:oel="http://schemas.microsoft.com/office/2019/extlst" xmlns:r="http://schemas.openxmlformats.org/officeDocument/2006/relationships" xmlns:m="http://schemas.openxmlformats.org/officeDocument/2006/math" xmlns:v="urn:schemas-microsoft-com:vml" xmlns:wp14="http://schemas.microsoft.com/office/word/2010/wordprocessingDrawing" xmlns:wp="http://schemas.openxmlformats.org/drawingml/2006/wordprocessingDrawing" xmlns:w10="urn:schemas-microsoft-com:office:word" xmlns:w="http://schemas.openxmlformats.org/wordprocessingml/2006/main" xmlns:w14="http://schemas.microsoft.com/office/word/2010/wordml" xmlns:w15="http://schemas.microsoft.com/office/word/2012/wordml" xmlns:w16cex="http://schemas.microsoft.com/office/word/2018/wordml/cex" xmlns:w16cid="http://schemas.microsoft.com/office/word/2016/wordml/cid" xmlns:w16="http://schemas.microsoft.com/office/word/2018/wordml" xmlns:w16du="http://schemas.microsoft.com/office/word/2023/wordml/word16du" xmlns:w16sdtdh="http://schemas.microsoft.com/office/word/2020/wordml/sdtdatahash" xmlns:w16sdtfl="http://schemas.microsoft.com/office/word/2024/wordml/sdtformatlock" xmlns:w16se="http://schemas.microsoft.com/office/word/2015/wordml/symex" xmlns:wpg="http://schemas.microsoft.com/office/word/2010/wordprocessingGroup" xmlns:wpi="http://schemas.microsoft.com/office/word/2010/wordprocessingInk" xmlns:wne="http://schemas.microsoft.com/office/word/2006/wordml" xmlns:wps="http://schemas.microsoft.com/office/word/2010/wordprocessingShape" mc:Ignorable="w14 w15 w16se w16cid w16 w16cex w16sdtdh w16sdtfl w16du wp14">
   <w:abstractNum w:abstractNumId="0" w15:restartNumberingAfterBreak="0">
     <w:nsid w:val="08277345"/>
     <w:multiLevelType w:val="hybridMultilevel"/>
@@ -5025,7 +4981,7 @@
 </file>
 
 <file path=word/styles.xml><?xml version="1.0" encoding="utf-8"?>
-<w:styles xmlns:mc="http://schemas.openxmlformats.org/markup-compatibility/2006" xmlns:r="http://schemas.openxmlformats.org/officeDocument/2006/relationships" xmlns:w="http://schemas.openxmlformats.org/wordprocessingml/2006/main" xmlns:w14="http://schemas.microsoft.com/office/word/2010/wordml" xmlns:w15="http://schemas.microsoft.com/office/word/2012/wordml" xmlns:w16cex="http://schemas.microsoft.com/office/word/2018/wordml/cex" xmlns:w16cid="http://schemas.microsoft.com/office/word/2016/wordml/cid" xmlns:w16="http://schemas.microsoft.com/office/word/2018/wordml" xmlns:w16du="http://schemas.microsoft.com/office/word/2023/wordml/word16du" xmlns:w16sdtdh="http://schemas.microsoft.com/office/word/2020/wordml/sdtdatahash" xmlns:w16se="http://schemas.microsoft.com/office/word/2015/wordml/symex" mc:Ignorable="w14 w15 w16se w16cid w16 w16cex w16sdtdh w16du">
+<w:styles xmlns:mc="http://schemas.openxmlformats.org/markup-compatibility/2006" xmlns:r="http://schemas.openxmlformats.org/officeDocument/2006/relationships" xmlns:w="http://schemas.openxmlformats.org/wordprocessingml/2006/main" xmlns:w14="http://schemas.microsoft.com/office/word/2010/wordml" xmlns:w15="http://schemas.microsoft.com/office/word/2012/wordml" xmlns:w16cex="http://schemas.microsoft.com/office/word/2018/wordml/cex" xmlns:w16cid="http://schemas.microsoft.com/office/word/2016/wordml/cid" xmlns:w16="http://schemas.microsoft.com/office/word/2018/wordml" xmlns:w16du="http://schemas.microsoft.com/office/word/2023/wordml/word16du" xmlns:w16sdtdh="http://schemas.microsoft.com/office/word/2020/wordml/sdtdatahash" xmlns:w16sdtfl="http://schemas.microsoft.com/office/word/2024/wordml/sdtformatlock" xmlns:w16se="http://schemas.microsoft.com/office/word/2015/wordml/symex" mc:Ignorable="w14 w15 w16se w16cid w16 w16cex w16sdtdh w16sdtfl w16du">
   <w:docDefaults>
     <w:rPrDefault>
       <w:rPr>
@@ -6239,21 +6195,6 @@
 </file>
 
 <file path=customXml/item1.xml><?xml version="1.0" encoding="utf-8"?>
-<?mso-contentType ?>
-<FormTemplates xmlns="http://schemas.microsoft.com/sharepoint/v3/contenttype/forms">
-  <Display>DocumentLibraryForm</Display>
-  <Edit>DocumentLibraryForm</Edit>
-  <New>DocumentLibraryForm</New>
-</FormTemplates>
-</file>
-
-<file path=customXml/item2.xml><?xml version="1.0" encoding="utf-8"?>
-<p:properties xmlns:p="http://schemas.microsoft.com/office/2006/metadata/properties" xmlns:xsi="http://www.w3.org/2001/XMLSchema-instance" xmlns:pc="http://schemas.microsoft.com/office/infopath/2007/PartnerControls">
-  <documentManagement/>
-</p:properties>
-</file>
-
-<file path=customXml/item3.xml><?xml version="1.0" encoding="utf-8"?>
 <ct:contentTypeSchema xmlns:ct="http://schemas.microsoft.com/office/2006/metadata/contentType" xmlns:ma="http://schemas.microsoft.com/office/2006/metadata/properties/metaAttributes" ct:_="" ma:_="" ma:contentTypeName="Document" ma:contentTypeID="0x010100564A68670FB8B9499597FFB6786A18BC" ma:contentTypeVersion="8" ma:contentTypeDescription="Create a new document." ma:contentTypeScope="" ma:versionID="15b0c02bf2ad67cd6b9b1b49d6f50c03">
   <xsd:schema xmlns:xsd="http://www.w3.org/2001/XMLSchema" xmlns:xs="http://www.w3.org/2001/XMLSchema" xmlns:p="http://schemas.microsoft.com/office/2006/metadata/properties" xmlns:ns2="302236ff-d1ec-4f4b-8d55-d14ce04bb664" targetNamespace="http://schemas.microsoft.com/office/2006/metadata/properties" ma:root="true" ma:fieldsID="13bae7d4bfce995008814ffe69d03b50" ns2:_="">
     <xsd:import namespace="302236ff-d1ec-4f4b-8d55-d14ce04bb664"/>
@@ -6421,24 +6362,22 @@
 </ct:contentTypeSchema>
 </file>
 
-<file path=customXml/itemProps1.xml><?xml version="1.0" encoding="utf-8"?>
-<ds:datastoreItem xmlns:ds="http://schemas.openxmlformats.org/officeDocument/2006/customXml" ds:itemID="{FC014518-DF8A-4A51-94CA-8ACC46168C93}">
-  <ds:schemaRefs>
-    <ds:schemaRef ds:uri="http://schemas.microsoft.com/sharepoint/v3/contenttype/forms"/>
-  </ds:schemaRefs>
-</ds:datastoreItem>
+<file path=customXml/item2.xml><?xml version="1.0" encoding="utf-8"?>
+<p:properties xmlns:p="http://schemas.microsoft.com/office/2006/metadata/properties" xmlns:xsi="http://www.w3.org/2001/XMLSchema-instance" xmlns:pc="http://schemas.microsoft.com/office/infopath/2007/PartnerControls">
+  <documentManagement/>
+</p:properties>
 </file>
 
-<file path=customXml/itemProps2.xml><?xml version="1.0" encoding="utf-8"?>
-<ds:datastoreItem xmlns:ds="http://schemas.openxmlformats.org/officeDocument/2006/customXml" ds:itemID="{E39551A9-F4FC-4AAD-AAF7-281C1EEBE508}">
-  <ds:schemaRefs>
-    <ds:schemaRef ds:uri="http://schemas.microsoft.com/office/2006/metadata/properties"/>
-    <ds:schemaRef ds:uri="http://schemas.microsoft.com/office/infopath/2007/PartnerControls"/>
-  </ds:schemaRefs>
-</ds:datastoreItem>
+<file path=customXml/item3.xml><?xml version="1.0" encoding="utf-8"?>
+<?mso-contentType ?>
+<FormTemplates xmlns="http://schemas.microsoft.com/sharepoint/v3/contenttype/forms">
+  <Display>DocumentLibraryForm</Display>
+  <Edit>DocumentLibraryForm</Edit>
+  <New>DocumentLibraryForm</New>
+</FormTemplates>
 </file>
 
-<file path=customXml/itemProps3.xml><?xml version="1.0" encoding="utf-8"?>
+<file path=customXml/itemProps1.xml><?xml version="1.0" encoding="utf-8"?>
 <ds:datastoreItem xmlns:ds="http://schemas.openxmlformats.org/officeDocument/2006/customXml" ds:itemID="{7AC6CEB3-E79F-4036-9F02-F3AB1173AB0C}">
   <ds:schemaRefs>
     <ds:schemaRef ds:uri="http://schemas.microsoft.com/office/2006/metadata/contentType"/>
@@ -6454,4 +6393,21 @@
     <ds:schemaRef ds:uri="http://schemas.microsoft.com/internal/obd"/>
   </ds:schemaRefs>
 </ds:datastoreItem>
+</file>
+
+<file path=customXml/itemProps2.xml><?xml version="1.0" encoding="utf-8"?>
+<ds:datastoreItem xmlns:ds="http://schemas.openxmlformats.org/officeDocument/2006/customXml" ds:itemID="{E39551A9-F4FC-4AAD-AAF7-281C1EEBE508}">
+  <ds:schemaRefs>
+    <ds:schemaRef ds:uri="http://schemas.microsoft.com/office/2006/metadata/properties"/>
+    <ds:schemaRef ds:uri="http://schemas.microsoft.com/office/infopath/2007/PartnerControls"/>
+  </ds:schemaRefs>
+</ds:datastoreItem>
+</file>
+
+<file path=customXml/itemProps3.xml><?xml version="1.0" encoding="utf-8"?>
+<ds:datastoreItem xmlns:ds="http://schemas.openxmlformats.org/officeDocument/2006/customXml" ds:itemID="{FC014518-DF8A-4A51-94CA-8ACC46168C93}">
+  <ds:schemaRefs>
+    <ds:schemaRef ds:uri="http://schemas.microsoft.com/sharepoint/v3/contenttype/forms"/>
+  </ds:schemaRefs>
+</ds:datastoreItem>
 </file>
</xml_diff>